<commit_message>
adding final marks table
</commit_message>
<xml_diff>
--- a/Marks table.docx
+++ b/Marks table.docx
@@ -7,11 +7,11 @@
         <w:tblStyle w:val="PlainTable4"/>
         <w:tblW w:w="9379" w:type="dxa"/>
         <w:tblBorders>
-          <w:top w:val="single" w:sz="4" w:space="0" w:color="auto"/>
-          <w:left w:val="single" w:sz="4" w:space="0" w:color="auto"/>
-          <w:bottom w:val="single" w:sz="4" w:space="0" w:color="auto"/>
-          <w:right w:val="single" w:sz="4" w:space="0" w:color="auto"/>
-          <w:insideH w:val="single" w:sz="4" w:space="0" w:color="auto"/>
+          <w:top w:val="single" w:sz="4" w:space="0" w:color="5B9BD5" w:themeColor="accent1"/>
+          <w:left w:val="single" w:sz="4" w:space="0" w:color="5B9BD5" w:themeColor="accent1"/>
+          <w:bottom w:val="single" w:sz="4" w:space="0" w:color="5B9BD5" w:themeColor="accent1"/>
+          <w:right w:val="single" w:sz="4" w:space="0" w:color="5B9BD5" w:themeColor="accent1"/>
+          <w:insideH w:val="single" w:sz="4" w:space="0" w:color="5B9BD5" w:themeColor="accent1"/>
         </w:tblBorders>
         <w:tblLook w:val="04A0" w:firstRow="1" w:lastRow="0" w:firstColumn="1" w:lastColumn="0" w:noHBand="0" w:noVBand="1"/>
       </w:tblPr>
@@ -167,19 +167,10 @@
             <w:pPr>
               <w:jc w:val="center"/>
               <w:cnfStyle w:val="000000100000" w:firstRow="0" w:lastRow="0" w:firstColumn="0" w:lastColumn="0" w:oddVBand="0" w:evenVBand="0" w:oddHBand="1" w:evenHBand="0" w:firstRowFirstColumn="0" w:firstRowLastColumn="0" w:lastRowFirstColumn="0" w:lastRowLastColumn="0"/>
-              <w:rPr>
-                <w:rFonts w:ascii="Cambria" w:hAnsi="Cambria"/>
-                <w:b/>
-              </w:rPr>
-            </w:pPr>
-            <w:proofErr w:type="spellStart"/>
-            <w:r>
-              <w:rPr>
-                <w:rFonts w:ascii="Cambria" w:hAnsi="Cambria"/>
-              </w:rPr>
-              <w:t>Sakshi</w:t>
-            </w:r>
-            <w:proofErr w:type="spellEnd"/>
+            </w:pPr>
+            <w:r>
+              <w:t>Rakesh</w:t>
+            </w:r>
           </w:p>
         </w:tc>
         <w:tc>
@@ -193,7 +184,7 @@
               <w:cnfStyle w:val="000000100000" w:firstRow="0" w:lastRow="0" w:firstColumn="0" w:lastColumn="0" w:oddVBand="0" w:evenVBand="0" w:oddHBand="1" w:evenHBand="0" w:firstRowFirstColumn="0" w:firstRowLastColumn="0" w:lastRowFirstColumn="0" w:lastRowLastColumn="0"/>
             </w:pPr>
             <w:r>
-              <w:t>80</w:t>
+              <w:t>40</w:t>
             </w:r>
           </w:p>
         </w:tc>
@@ -208,18 +199,37 @@
               <w:cnfStyle w:val="000000100000" w:firstRow="0" w:lastRow="0" w:firstColumn="0" w:lastColumn="0" w:oddVBand="0" w:evenVBand="0" w:oddHBand="1" w:evenHBand="0" w:firstRowFirstColumn="0" w:firstRowLastColumn="0" w:lastRowFirstColumn="0" w:lastRowLastColumn="0"/>
             </w:pPr>
             <w:r>
-              <w:t>70</w:t>
-            </w:r>
-          </w:p>
-        </w:tc>
-        <w:tc>
-          <w:tcPr>
-            <w:tcW w:w="0" w:type="auto"/>
-          </w:tcPr>
-          <w:p>
-            <w:pPr>
+              <w:t>60</w:t>
+            </w:r>
+          </w:p>
+        </w:tc>
+        <w:tc>
+          <w:tcPr>
+            <w:tcW w:w="0" w:type="auto"/>
+          </w:tcPr>
+          <w:p>
+            <w:pPr>
+              <w:jc w:val="center"/>
               <w:cnfStyle w:val="000000100000" w:firstRow="0" w:lastRow="0" w:firstColumn="0" w:lastColumn="0" w:oddVBand="0" w:evenVBand="0" w:oddHBand="1" w:evenHBand="0" w:firstRowFirstColumn="0" w:firstRowLastColumn="0" w:lastRowFirstColumn="0" w:lastRowLastColumn="0"/>
             </w:pPr>
+            <w:r>
+              <w:fldChar w:fldCharType="begin"/>
+            </w:r>
+            <w:r>
+              <w:instrText xml:space="preserve"> =sum(left) </w:instrText>
+            </w:r>
+            <w:r>
+              <w:fldChar w:fldCharType="separate"/>
+            </w:r>
+            <w:r>
+              <w:rPr>
+                <w:noProof/>
+              </w:rPr>
+              <w:t>100</w:t>
+            </w:r>
+            <w:r>
+              <w:fldChar w:fldCharType="end"/>
+            </w:r>
           </w:p>
         </w:tc>
       </w:tr>
@@ -254,7 +264,7 @@
             </w:pPr>
             <w:proofErr w:type="spellStart"/>
             <w:r>
-              <w:t>Rohit</w:t>
+              <w:t>Komal</w:t>
             </w:r>
             <w:proofErr w:type="spellEnd"/>
           </w:p>
@@ -270,6 +280,21 @@
               <w:cnfStyle w:val="000000000000" w:firstRow="0" w:lastRow="0" w:firstColumn="0" w:lastColumn="0" w:oddVBand="0" w:evenVBand="0" w:oddHBand="0" w:evenHBand="0" w:firstRowFirstColumn="0" w:firstRowLastColumn="0" w:lastRowFirstColumn="0" w:lastRowLastColumn="0"/>
             </w:pPr>
             <w:r>
+              <w:t>30</w:t>
+            </w:r>
+          </w:p>
+        </w:tc>
+        <w:tc>
+          <w:tcPr>
+            <w:tcW w:w="0" w:type="auto"/>
+            <w:vAlign w:val="center"/>
+          </w:tcPr>
+          <w:p>
+            <w:pPr>
+              <w:jc w:val="center"/>
+              <w:cnfStyle w:val="000000000000" w:firstRow="0" w:lastRow="0" w:firstColumn="0" w:lastColumn="0" w:oddVBand="0" w:evenVBand="0" w:oddHBand="0" w:evenHBand="0" w:firstRowFirstColumn="0" w:firstRowLastColumn="0" w:lastRowFirstColumn="0" w:lastRowLastColumn="0"/>
+            </w:pPr>
+            <w:r>
               <w:t>70</w:t>
             </w:r>
           </w:p>
@@ -277,7 +302,6 @@
         <w:tc>
           <w:tcPr>
             <w:tcW w:w="0" w:type="auto"/>
-            <w:vAlign w:val="center"/>
           </w:tcPr>
           <w:p>
             <w:pPr>
@@ -285,18 +309,23 @@
               <w:cnfStyle w:val="000000000000" w:firstRow="0" w:lastRow="0" w:firstColumn="0" w:lastColumn="0" w:oddVBand="0" w:evenVBand="0" w:oddHBand="0" w:evenHBand="0" w:firstRowFirstColumn="0" w:firstRowLastColumn="0" w:lastRowFirstColumn="0" w:lastRowLastColumn="0"/>
             </w:pPr>
             <w:r>
-              <w:t>80</w:t>
-            </w:r>
-          </w:p>
-        </w:tc>
-        <w:tc>
-          <w:tcPr>
-            <w:tcW w:w="0" w:type="auto"/>
-          </w:tcPr>
-          <w:p>
-            <w:pPr>
-              <w:cnfStyle w:val="000000000000" w:firstRow="0" w:lastRow="0" w:firstColumn="0" w:lastColumn="0" w:oddVBand="0" w:evenVBand="0" w:oddHBand="0" w:evenHBand="0" w:firstRowFirstColumn="0" w:firstRowLastColumn="0" w:lastRowFirstColumn="0" w:lastRowLastColumn="0"/>
-            </w:pPr>
+              <w:fldChar w:fldCharType="begin"/>
+            </w:r>
+            <w:r>
+              <w:instrText xml:space="preserve"> =sum(left) </w:instrText>
+            </w:r>
+            <w:r>
+              <w:fldChar w:fldCharType="separate"/>
+            </w:r>
+            <w:r>
+              <w:rPr>
+                <w:noProof/>
+              </w:rPr>
+              <w:t>100</w:t>
+            </w:r>
+            <w:r>
+              <w:fldChar w:fldCharType="end"/>
+            </w:r>
           </w:p>
         </w:tc>
       </w:tr>
@@ -371,8 +400,27 @@
           </w:tcPr>
           <w:p>
             <w:pPr>
+              <w:jc w:val="center"/>
               <w:cnfStyle w:val="000000100000" w:firstRow="0" w:lastRow="0" w:firstColumn="0" w:lastColumn="0" w:oddVBand="0" w:evenVBand="0" w:oddHBand="1" w:evenHBand="0" w:firstRowFirstColumn="0" w:firstRowLastColumn="0" w:lastRowFirstColumn="0" w:lastRowLastColumn="0"/>
             </w:pPr>
+            <w:r>
+              <w:fldChar w:fldCharType="begin"/>
+            </w:r>
+            <w:r>
+              <w:instrText xml:space="preserve"> =sum(left)</w:instrText>
+            </w:r>
+            <w:r>
+              <w:fldChar w:fldCharType="separate"/>
+            </w:r>
+            <w:r>
+              <w:rPr>
+                <w:noProof/>
+              </w:rPr>
+              <w:t>110</w:t>
+            </w:r>
+            <w:r>
+              <w:fldChar w:fldCharType="end"/>
+            </w:r>
           </w:p>
         </w:tc>
       </w:tr>
@@ -404,10 +452,19 @@
             <w:pPr>
               <w:jc w:val="center"/>
               <w:cnfStyle w:val="000000000000" w:firstRow="0" w:lastRow="0" w:firstColumn="0" w:lastColumn="0" w:oddVBand="0" w:evenVBand="0" w:oddHBand="0" w:evenHBand="0" w:firstRowFirstColumn="0" w:firstRowLastColumn="0" w:lastRowFirstColumn="0" w:lastRowLastColumn="0"/>
-            </w:pPr>
-            <w:r>
-              <w:t>Rakesh</w:t>
-            </w:r>
+              <w:rPr>
+                <w:rFonts w:ascii="Cambria" w:hAnsi="Cambria"/>
+                <w:b/>
+              </w:rPr>
+            </w:pPr>
+            <w:proofErr w:type="spellStart"/>
+            <w:r>
+              <w:rPr>
+                <w:rFonts w:ascii="Cambria" w:hAnsi="Cambria"/>
+              </w:rPr>
+              <w:t>Sakshi</w:t>
+            </w:r>
+            <w:proofErr w:type="spellEnd"/>
           </w:p>
         </w:tc>
         <w:tc>
@@ -421,7 +478,7 @@
               <w:cnfStyle w:val="000000000000" w:firstRow="0" w:lastRow="0" w:firstColumn="0" w:lastColumn="0" w:oddVBand="0" w:evenVBand="0" w:oddHBand="0" w:evenHBand="0" w:firstRowFirstColumn="0" w:firstRowLastColumn="0" w:lastRowFirstColumn="0" w:lastRowLastColumn="0"/>
             </w:pPr>
             <w:r>
-              <w:t>40</w:t>
+              <w:t>80</w:t>
             </w:r>
           </w:p>
         </w:tc>
@@ -436,18 +493,37 @@
               <w:cnfStyle w:val="000000000000" w:firstRow="0" w:lastRow="0" w:firstColumn="0" w:lastColumn="0" w:oddVBand="0" w:evenVBand="0" w:oddHBand="0" w:evenHBand="0" w:firstRowFirstColumn="0" w:firstRowLastColumn="0" w:lastRowFirstColumn="0" w:lastRowLastColumn="0"/>
             </w:pPr>
             <w:r>
-              <w:t>60</w:t>
-            </w:r>
-          </w:p>
-        </w:tc>
-        <w:tc>
-          <w:tcPr>
-            <w:tcW w:w="0" w:type="auto"/>
-          </w:tcPr>
-          <w:p>
-            <w:pPr>
+              <w:t>70</w:t>
+            </w:r>
+          </w:p>
+        </w:tc>
+        <w:tc>
+          <w:tcPr>
+            <w:tcW w:w="0" w:type="auto"/>
+          </w:tcPr>
+          <w:p>
+            <w:pPr>
+              <w:jc w:val="center"/>
               <w:cnfStyle w:val="000000000000" w:firstRow="0" w:lastRow="0" w:firstColumn="0" w:lastColumn="0" w:oddVBand="0" w:evenVBand="0" w:oddHBand="0" w:evenHBand="0" w:firstRowFirstColumn="0" w:firstRowLastColumn="0" w:lastRowFirstColumn="0" w:lastRowLastColumn="0"/>
             </w:pPr>
+            <w:r>
+              <w:fldChar w:fldCharType="begin"/>
+            </w:r>
+            <w:r>
+              <w:instrText xml:space="preserve"> =sum(left)</w:instrText>
+            </w:r>
+            <w:r>
+              <w:fldChar w:fldCharType="separate"/>
+            </w:r>
+            <w:r>
+              <w:rPr>
+                <w:noProof/>
+              </w:rPr>
+              <w:t>150</w:t>
+            </w:r>
+            <w:r>
+              <w:fldChar w:fldCharType="end"/>
+            </w:r>
           </w:p>
         </w:tc>
       </w:tr>
@@ -483,7 +559,7 @@
             </w:pPr>
             <w:proofErr w:type="spellStart"/>
             <w:r>
-              <w:t>Komal</w:t>
+              <w:t>Rohit</w:t>
             </w:r>
             <w:proofErr w:type="spellEnd"/>
           </w:p>
@@ -499,7 +575,7 @@
               <w:cnfStyle w:val="000000100000" w:firstRow="0" w:lastRow="0" w:firstColumn="0" w:lastColumn="0" w:oddVBand="0" w:evenVBand="0" w:oddHBand="1" w:evenHBand="0" w:firstRowFirstColumn="0" w:firstRowLastColumn="0" w:lastRowFirstColumn="0" w:lastRowLastColumn="0"/>
             </w:pPr>
             <w:r>
-              <w:t>30</w:t>
+              <w:t>70</w:t>
             </w:r>
           </w:p>
         </w:tc>
@@ -514,18 +590,37 @@
               <w:cnfStyle w:val="000000100000" w:firstRow="0" w:lastRow="0" w:firstColumn="0" w:lastColumn="0" w:oddVBand="0" w:evenVBand="0" w:oddHBand="1" w:evenHBand="0" w:firstRowFirstColumn="0" w:firstRowLastColumn="0" w:lastRowFirstColumn="0" w:lastRowLastColumn="0"/>
             </w:pPr>
             <w:r>
-              <w:t>70</w:t>
-            </w:r>
-          </w:p>
-        </w:tc>
-        <w:tc>
-          <w:tcPr>
-            <w:tcW w:w="0" w:type="auto"/>
-          </w:tcPr>
-          <w:p>
-            <w:pPr>
+              <w:t>80</w:t>
+            </w:r>
+          </w:p>
+        </w:tc>
+        <w:tc>
+          <w:tcPr>
+            <w:tcW w:w="0" w:type="auto"/>
+          </w:tcPr>
+          <w:p>
+            <w:pPr>
+              <w:jc w:val="center"/>
               <w:cnfStyle w:val="000000100000" w:firstRow="0" w:lastRow="0" w:firstColumn="0" w:lastColumn="0" w:oddVBand="0" w:evenVBand="0" w:oddHBand="1" w:evenHBand="0" w:firstRowFirstColumn="0" w:firstRowLastColumn="0" w:lastRowFirstColumn="0" w:lastRowLastColumn="0"/>
             </w:pPr>
+            <w:r>
+              <w:fldChar w:fldCharType="begin"/>
+            </w:r>
+            <w:r>
+              <w:instrText xml:space="preserve"> =sum(left)</w:instrText>
+            </w:r>
+            <w:r>
+              <w:fldChar w:fldCharType="separate"/>
+            </w:r>
+            <w:r>
+              <w:rPr>
+                <w:noProof/>
+              </w:rPr>
+              <w:t>150</w:t>
+            </w:r>
+            <w:r>
+              <w:fldChar w:fldCharType="end"/>
+            </w:r>
           </w:p>
         </w:tc>
       </w:tr>
@@ -601,8 +696,150 @@
           </w:tcPr>
           <w:p>
             <w:pPr>
+              <w:jc w:val="center"/>
               <w:cnfStyle w:val="000000000000" w:firstRow="0" w:lastRow="0" w:firstColumn="0" w:lastColumn="0" w:oddVBand="0" w:evenVBand="0" w:oddHBand="0" w:evenHBand="0" w:firstRowFirstColumn="0" w:firstRowLastColumn="0" w:lastRowFirstColumn="0" w:lastRowLastColumn="0"/>
             </w:pPr>
+            <w:r>
+              <w:fldChar w:fldCharType="begin"/>
+            </w:r>
+            <w:r>
+              <w:instrText xml:space="preserve"> =sum(left) </w:instrText>
+            </w:r>
+            <w:r>
+              <w:fldChar w:fldCharType="separate"/>
+            </w:r>
+            <w:r>
+              <w:rPr>
+                <w:noProof/>
+              </w:rPr>
+              <w:t>160</w:t>
+            </w:r>
+            <w:r>
+              <w:fldChar w:fldCharType="end"/>
+            </w:r>
+          </w:p>
+        </w:tc>
+      </w:tr>
+      <w:tr>
+        <w:trPr>
+          <w:cnfStyle w:val="000000100000" w:firstRow="0" w:lastRow="0" w:firstColumn="0" w:lastColumn="0" w:oddVBand="0" w:evenVBand="0" w:oddHBand="1" w:evenHBand="0" w:firstRowFirstColumn="0" w:firstRowLastColumn="0" w:lastRowFirstColumn="0" w:lastRowLastColumn="0"/>
+          <w:trHeight w:val="520"/>
+        </w:trPr>
+        <w:tc>
+          <w:tcPr>
+            <w:cnfStyle w:val="001000000000" w:firstRow="0" w:lastRow="0" w:firstColumn="1" w:lastColumn="0" w:oddVBand="0" w:evenVBand="0" w:oddHBand="0" w:evenHBand="0" w:firstRowFirstColumn="0" w:firstRowLastColumn="0" w:lastRowFirstColumn="0" w:lastRowLastColumn="0"/>
+            <w:tcW w:w="0" w:type="auto"/>
+            <w:vAlign w:val="center"/>
+          </w:tcPr>
+          <w:p>
+            <w:pPr>
+              <w:jc w:val="center"/>
+            </w:pPr>
+            <w:r>
+              <w:t>Total</w:t>
+            </w:r>
+          </w:p>
+        </w:tc>
+        <w:tc>
+          <w:tcPr>
+            <w:tcW w:w="0" w:type="auto"/>
+            <w:vAlign w:val="center"/>
+          </w:tcPr>
+          <w:p>
+            <w:pPr>
+              <w:jc w:val="center"/>
+              <w:cnfStyle w:val="000000100000" w:firstRow="0" w:lastRow="0" w:firstColumn="0" w:lastColumn="0" w:oddVBand="0" w:evenVBand="0" w:oddHBand="1" w:evenHBand="0" w:firstRowFirstColumn="0" w:firstRowLastColumn="0" w:lastRowFirstColumn="0" w:lastRowLastColumn="0"/>
+            </w:pPr>
+          </w:p>
+        </w:tc>
+        <w:tc>
+          <w:tcPr>
+            <w:tcW w:w="0" w:type="auto"/>
+            <w:vAlign w:val="center"/>
+          </w:tcPr>
+          <w:p>
+            <w:pPr>
+              <w:jc w:val="center"/>
+              <w:cnfStyle w:val="000000100000" w:firstRow="0" w:lastRow="0" w:firstColumn="0" w:lastColumn="0" w:oddVBand="0" w:evenVBand="0" w:oddHBand="1" w:evenHBand="0" w:firstRowFirstColumn="0" w:firstRowLastColumn="0" w:lastRowFirstColumn="0" w:lastRowLastColumn="0"/>
+            </w:pPr>
+            <w:r>
+              <w:fldChar w:fldCharType="begin"/>
+            </w:r>
+            <w:r>
+              <w:instrText xml:space="preserve"> =sum(above) </w:instrText>
+            </w:r>
+            <w:r>
+              <w:fldChar w:fldCharType="separate"/>
+            </w:r>
+            <w:r>
+              <w:rPr>
+                <w:noProof/>
+              </w:rPr>
+              <w:t>360</w:t>
+            </w:r>
+            <w:r>
+              <w:fldChar w:fldCharType="end"/>
+            </w:r>
+          </w:p>
+        </w:tc>
+        <w:tc>
+          <w:tcPr>
+            <w:tcW w:w="0" w:type="auto"/>
+            <w:vAlign w:val="center"/>
+          </w:tcPr>
+          <w:p>
+            <w:pPr>
+              <w:jc w:val="center"/>
+              <w:cnfStyle w:val="000000100000" w:firstRow="0" w:lastRow="0" w:firstColumn="0" w:lastColumn="0" w:oddVBand="0" w:evenVBand="0" w:oddHBand="1" w:evenHBand="0" w:firstRowFirstColumn="0" w:firstRowLastColumn="0" w:lastRowFirstColumn="0" w:lastRowLastColumn="0"/>
+            </w:pPr>
+            <w:r>
+              <w:fldChar w:fldCharType="begin"/>
+            </w:r>
+            <w:r>
+              <w:instrText xml:space="preserve"> =sum(above) </w:instrText>
+            </w:r>
+            <w:r>
+              <w:fldChar w:fldCharType="separate"/>
+            </w:r>
+            <w:r>
+              <w:rPr>
+                <w:noProof/>
+              </w:rPr>
+              <w:t>410</w:t>
+            </w:r>
+            <w:r>
+              <w:fldChar w:fldCharType="end"/>
+            </w:r>
+          </w:p>
+        </w:tc>
+        <w:tc>
+          <w:tcPr>
+            <w:tcW w:w="0" w:type="auto"/>
+            <w:vAlign w:val="center"/>
+          </w:tcPr>
+          <w:p>
+            <w:pPr>
+              <w:jc w:val="center"/>
+              <w:cnfStyle w:val="000000100000" w:firstRow="0" w:lastRow="0" w:firstColumn="0" w:lastColumn="0" w:oddVBand="0" w:evenVBand="0" w:oddHBand="1" w:evenHBand="0" w:firstRowFirstColumn="0" w:firstRowLastColumn="0" w:lastRowFirstColumn="0" w:lastRowLastColumn="0"/>
+            </w:pPr>
+            <w:r>
+              <w:fldChar w:fldCharType="begin"/>
+            </w:r>
+            <w:r>
+              <w:instrText xml:space="preserve"> =sum(above) </w:instrText>
+            </w:r>
+            <w:r>
+              <w:fldChar w:fldCharType="separate"/>
+            </w:r>
+            <w:r>
+              <w:rPr>
+                <w:noProof/>
+              </w:rPr>
+              <w:t>770</w:t>
+            </w:r>
+            <w:r>
+              <w:fldChar w:fldCharType="end"/>
+            </w:r>
           </w:p>
         </w:tc>
       </w:tr>
@@ -613,10 +850,63 @@
           <w:rFonts w:asciiTheme="majorHAnsi" w:hAnsiTheme="majorHAnsi" w:cstheme="majorHAnsi"/>
         </w:rPr>
       </w:pPr>
-      <w:bookmarkStart w:id="0" w:name="_GoBack"/>
-      <w:bookmarkEnd w:id="0"/>
+    </w:p>
+    <w:p>
+      <w:pPr>
+        <w:rPr>
+          <w:rFonts w:asciiTheme="majorHAnsi" w:hAnsiTheme="majorHAnsi" w:cstheme="majorHAnsi"/>
+          <w:b/>
+          <w:sz w:val="28"/>
+          <w:szCs w:val="28"/>
+        </w:rPr>
+      </w:pPr>
+    </w:p>
+    <w:p>
+      <w:pPr>
+        <w:rPr>
+          <w:rFonts w:asciiTheme="majorHAnsi" w:hAnsiTheme="majorHAnsi" w:cstheme="majorHAnsi"/>
+          <w:b/>
+          <w:sz w:val="28"/>
+          <w:szCs w:val="28"/>
+        </w:rPr>
+      </w:pPr>
+      <w:r>
+        <w:rPr>
+          <w:rFonts w:asciiTheme="majorHAnsi" w:hAnsiTheme="majorHAnsi" w:cstheme="majorHAnsi"/>
+          <w:b/>
+          <w:sz w:val="28"/>
+          <w:szCs w:val="28"/>
+        </w:rPr>
+        <w:t>Formula used pressF9 {=sum(left/right/above)}</w:t>
+      </w:r>
+      <w:r>
+        <w:rPr>
+          <w:rFonts w:asciiTheme="majorHAnsi" w:hAnsiTheme="majorHAnsi" w:cstheme="majorHAnsi"/>
+          <w:b/>
+          <w:sz w:val="28"/>
+          <w:szCs w:val="28"/>
+        </w:rPr>
+        <w:t xml:space="preserve"> then press F9 get the </w:t>
+      </w:r>
+      <w:proofErr w:type="gramStart"/>
+      <w:r>
+        <w:rPr>
+          <w:rFonts w:asciiTheme="majorHAnsi" w:hAnsiTheme="majorHAnsi" w:cstheme="majorHAnsi"/>
+          <w:b/>
+          <w:sz w:val="28"/>
+          <w:szCs w:val="28"/>
+        </w:rPr>
+        <w:t>sum..</w:t>
+      </w:r>
+      <w:proofErr w:type="gramEnd"/>
     </w:p>
     <w:sectPr>
+      <w:headerReference w:type="even" r:id="rId7"/>
+      <w:headerReference w:type="default" r:id="rId8"/>
+      <w:footerReference w:type="even" r:id="rId9"/>
+      <w:footerReference w:type="default" r:id="rId10"/>
+      <w:headerReference w:type="first" r:id="rId11"/>
+      <w:footerReference w:type="first" r:id="rId12"/>
       <w:pgSz w:w="11906" w:h="16838"/>
       <w:pgMar w:top="1440" w:right="1440" w:bottom="1440" w:left="1440" w:header="708" w:footer="708" w:gutter="0"/>
       <w:cols w:space="708"/>
@@ -624,6 +914,153 @@
     </w:sectPr>
   </w:body>
 </w:document>
+</file>
+
+<file path=word/endnotes.xml><?xml version="1.0" encoding="utf-8"?>
+<w:endnotes xmlns:wpc="http://schemas.microsoft.com/office/word/2010/wordprocessingCanvas" xmlns:cx="http://schemas.microsoft.com/office/drawing/2014/chartex" xmlns:mc="http://schemas.openxmlformats.org/markup-compatibility/2006" xmlns:o="urn:schemas-microsoft-com:office:office" xmlns:r="http://schemas.openxmlformats.org/officeDocument/2006/relationships" xmlns:m="http://schemas.openxmlformats.org/officeDocument/2006/math" xmlns:v="urn:schemas-microsoft-com:vml" xmlns:wp14="http://schemas.microsoft.com/office/word/2010/wordprocessingDrawing" xmlns:wp="http://schemas.openxmlformats.org/drawingml/2006/wordprocessingDrawing" xmlns:w10="urn:schemas-microsoft-com:office:word" xmlns:w="http://schemas.openxmlformats.org/wordprocessingml/2006/main" xmlns:w14="http://schemas.microsoft.com/office/word/2010/wordml" xmlns:w15="http://schemas.microsoft.com/office/word/2012/wordml" xmlns:w16se="http://schemas.microsoft.com/office/word/2015/wordml/symex" xmlns:wpg="http://schemas.microsoft.com/office/word/2010/wordprocessingGroup" xmlns:wpi="http://schemas.microsoft.com/office/word/2010/wordprocessingInk" xmlns:wne="http://schemas.microsoft.com/office/word/2006/wordml" xmlns:wps="http://schemas.microsoft.com/office/word/2010/wordprocessingShape" mc:Ignorable="w14 w15 w16se wp14">
+  <w:endnote w:type="separator" w:id="-1">
+    <w:p>
+      <w:pPr>
+        <w:spacing w:after="0" w:line="240" w:lineRule="auto"/>
+      </w:pPr>
+      <w:r>
+        <w:separator/>
+      </w:r>
+    </w:p>
+  </w:endnote>
+  <w:endnote w:type="continuationSeparator" w:id="0">
+    <w:p>
+      <w:pPr>
+        <w:spacing w:after="0" w:line="240" w:lineRule="auto"/>
+      </w:pPr>
+      <w:r>
+        <w:continuationSeparator/>
+      </w:r>
+    </w:p>
+  </w:endnote>
+</w:endnotes>
+</file>
+
+<file path=word/footer1.xml><?xml version="1.0" encoding="utf-8"?>
+<w:ftr xmlns:wpc="http://schemas.microsoft.com/office/word/2010/wordprocessingCanvas" xmlns:cx="http://schemas.microsoft.com/office/drawing/2014/chartex" xmlns:mc="http://schemas.openxmlformats.org/markup-compatibility/2006" xmlns:o="urn:schemas-microsoft-com:office:office" xmlns:r="http://schemas.openxmlformats.org/officeDocument/2006/relationships" xmlns:m="http://schemas.openxmlformats.org/officeDocument/2006/math" xmlns:v="urn:schemas-microsoft-com:vml" xmlns:wp14="http://schemas.microsoft.com/office/word/2010/wordprocessingDrawing" xmlns:wp="http://schemas.openxmlformats.org/drawingml/2006/wordprocessingDrawing" xmlns:w10="urn:schemas-microsoft-com:office:word" xmlns:w="http://schemas.openxmlformats.org/wordprocessingml/2006/main" xmlns:w14="http://schemas.microsoft.com/office/word/2010/wordml" xmlns:w15="http://schemas.microsoft.com/office/word/2012/wordml" xmlns:w16se="http://schemas.microsoft.com/office/word/2015/wordml/symex" xmlns:wpg="http://schemas.microsoft.com/office/word/2010/wordprocessingGroup" xmlns:wpi="http://schemas.microsoft.com/office/word/2010/wordprocessingInk" xmlns:wne="http://schemas.microsoft.com/office/word/2006/wordml" xmlns:wps="http://schemas.microsoft.com/office/word/2010/wordprocessingShape" mc:Ignorable="w14 w15 w16se wp14">
+  <w:p>
+    <w:pPr>
+      <w:pStyle w:val="Footer"/>
+    </w:pPr>
+  </w:p>
+</w:ftr>
+</file>
+
+<file path=word/footer2.xml><?xml version="1.0" encoding="utf-8"?>
+<w:ftr xmlns:wpc="http://schemas.microsoft.com/office/word/2010/wordprocessingCanvas" xmlns:cx="http://schemas.microsoft.com/office/drawing/2014/chartex" xmlns:mc="http://schemas.openxmlformats.org/markup-compatibility/2006" xmlns:o="urn:schemas-microsoft-com:office:office" xmlns:r="http://schemas.openxmlformats.org/officeDocument/2006/relationships" xmlns:m="http://schemas.openxmlformats.org/officeDocument/2006/math" xmlns:v="urn:schemas-microsoft-com:vml" xmlns:wp14="http://schemas.microsoft.com/office/word/2010/wordprocessingDrawing" xmlns:wp="http://schemas.openxmlformats.org/drawingml/2006/wordprocessingDrawing" xmlns:w10="urn:schemas-microsoft-com:office:word" xmlns:w="http://schemas.openxmlformats.org/wordprocessingml/2006/main" xmlns:w14="http://schemas.microsoft.com/office/word/2010/wordml" xmlns:w15="http://schemas.microsoft.com/office/word/2012/wordml" xmlns:w16se="http://schemas.microsoft.com/office/word/2015/wordml/symex" xmlns:wpg="http://schemas.microsoft.com/office/word/2010/wordprocessingGroup" xmlns:wpi="http://schemas.microsoft.com/office/word/2010/wordprocessingInk" xmlns:wne="http://schemas.microsoft.com/office/word/2006/wordml" xmlns:wps="http://schemas.microsoft.com/office/word/2010/wordprocessingShape" mc:Ignorable="w14 w15 w16se wp14">
+  <w:p>
+    <w:pPr>
+      <w:pStyle w:val="Footer"/>
+    </w:pPr>
+  </w:p>
+</w:ftr>
+</file>
+
+<file path=word/footer3.xml><?xml version="1.0" encoding="utf-8"?>
+<w:ftr xmlns:wpc="http://schemas.microsoft.com/office/word/2010/wordprocessingCanvas" xmlns:cx="http://schemas.microsoft.com/office/drawing/2014/chartex" xmlns:mc="http://schemas.openxmlformats.org/markup-compatibility/2006" xmlns:o="urn:schemas-microsoft-com:office:office" xmlns:r="http://schemas.openxmlformats.org/officeDocument/2006/relationships" xmlns:m="http://schemas.openxmlformats.org/officeDocument/2006/math" xmlns:v="urn:schemas-microsoft-com:vml" xmlns:wp14="http://schemas.microsoft.com/office/word/2010/wordprocessingDrawing" xmlns:wp="http://schemas.openxmlformats.org/drawingml/2006/wordprocessingDrawing" xmlns:w10="urn:schemas-microsoft-com:office:word" xmlns:w="http://schemas.openxmlformats.org/wordprocessingml/2006/main" xmlns:w14="http://schemas.microsoft.com/office/word/2010/wordml" xmlns:w15="http://schemas.microsoft.com/office/word/2012/wordml" xmlns:w16se="http://schemas.microsoft.com/office/word/2015/wordml/symex" xmlns:wpg="http://schemas.microsoft.com/office/word/2010/wordprocessingGroup" xmlns:wpi="http://schemas.microsoft.com/office/word/2010/wordprocessingInk" xmlns:wne="http://schemas.microsoft.com/office/word/2006/wordml" xmlns:wps="http://schemas.microsoft.com/office/word/2010/wordprocessingShape" mc:Ignorable="w14 w15 w16se wp14">
+  <w:p>
+    <w:pPr>
+      <w:pStyle w:val="Footer"/>
+    </w:pPr>
+  </w:p>
+</w:ftr>
+</file>
+
+<file path=word/footnotes.xml><?xml version="1.0" encoding="utf-8"?>
+<w:footnotes xmlns:wpc="http://schemas.microsoft.com/office/word/2010/wordprocessingCanvas" xmlns:cx="http://schemas.microsoft.com/office/drawing/2014/chartex" xmlns:mc="http://schemas.openxmlformats.org/markup-compatibility/2006" xmlns:o="urn:schemas-microsoft-com:office:office" xmlns:r="http://schemas.openxmlformats.org/officeDocument/2006/relationships" xmlns:m="http://schemas.openxmlformats.org/officeDocument/2006/math" xmlns:v="urn:schemas-microsoft-com:vml" xmlns:wp14="http://schemas.microsoft.com/office/word/2010/wordprocessingDrawing" xmlns:wp="http://schemas.openxmlformats.org/drawingml/2006/wordprocessingDrawing" xmlns:w10="urn:schemas-microsoft-com:office:word" xmlns:w="http://schemas.openxmlformats.org/wordprocessingml/2006/main" xmlns:w14="http://schemas.microsoft.com/office/word/2010/wordml" xmlns:w15="http://schemas.microsoft.com/office/word/2012/wordml" xmlns:w16se="http://schemas.microsoft.com/office/word/2015/wordml/symex" xmlns:wpg="http://schemas.microsoft.com/office/word/2010/wordprocessingGroup" xmlns:wpi="http://schemas.microsoft.com/office/word/2010/wordprocessingInk" xmlns:wne="http://schemas.microsoft.com/office/word/2006/wordml" xmlns:wps="http://schemas.microsoft.com/office/word/2010/wordprocessingShape" mc:Ignorable="w14 w15 w16se wp14">
+  <w:footnote w:type="separator" w:id="-1">
+    <w:p>
+      <w:pPr>
+        <w:spacing w:after="0" w:line="240" w:lineRule="auto"/>
+      </w:pPr>
+      <w:r>
+        <w:separator/>
+      </w:r>
+    </w:p>
+  </w:footnote>
+  <w:footnote w:type="continuationSeparator" w:id="0">
+    <w:p>
+      <w:pPr>
+        <w:spacing w:after="0" w:line="240" w:lineRule="auto"/>
+      </w:pPr>
+      <w:r>
+        <w:continuationSeparator/>
+      </w:r>
+    </w:p>
+  </w:footnote>
+</w:footnotes>
+</file>
+
+<file path=word/header1.xml><?xml version="1.0" encoding="utf-8"?>
+<w:hdr xmlns:wpc="http://schemas.microsoft.com/office/word/2010/wordprocessingCanvas" xmlns:cx="http://schemas.microsoft.com/office/drawing/2014/chartex" xmlns:mc="http://schemas.openxmlformats.org/markup-compatibility/2006" xmlns:o="urn:schemas-microsoft-com:office:office" xmlns:r="http://schemas.openxmlformats.org/officeDocument/2006/relationships" xmlns:m="http://schemas.openxmlformats.org/officeDocument/2006/math" xmlns:v="urn:schemas-microsoft-com:vml" xmlns:wp14="http://schemas.microsoft.com/office/word/2010/wordprocessingDrawing" xmlns:wp="http://schemas.openxmlformats.org/drawingml/2006/wordprocessingDrawing" xmlns:w10="urn:schemas-microsoft-com:office:word" xmlns:w="http://schemas.openxmlformats.org/wordprocessingml/2006/main" xmlns:w14="http://schemas.microsoft.com/office/word/2010/wordml" xmlns:w15="http://schemas.microsoft.com/office/word/2012/wordml" xmlns:w16se="http://schemas.microsoft.com/office/word/2015/wordml/symex" xmlns:wpg="http://schemas.microsoft.com/office/word/2010/wordprocessingGroup" xmlns:wpi="http://schemas.microsoft.com/office/word/2010/wordprocessingInk" xmlns:wne="http://schemas.microsoft.com/office/word/2006/wordml" xmlns:wps="http://schemas.microsoft.com/office/word/2010/wordprocessingShape" mc:Ignorable="w14 w15 w16se wp14">
+  <w:p>
+    <w:pPr>
+      <w:pStyle w:val="Header"/>
+    </w:pPr>
+  </w:p>
+</w:hdr>
+</file>
+
+<file path=word/header2.xml><?xml version="1.0" encoding="utf-8"?>
+<w:hdr xmlns:wpc="http://schemas.microsoft.com/office/word/2010/wordprocessingCanvas" xmlns:cx="http://schemas.microsoft.com/office/drawing/2014/chartex" xmlns:mc="http://schemas.openxmlformats.org/markup-compatibility/2006" xmlns:o="urn:schemas-microsoft-com:office:office" xmlns:r="http://schemas.openxmlformats.org/officeDocument/2006/relationships" xmlns:m="http://schemas.openxmlformats.org/officeDocument/2006/math" xmlns:v="urn:schemas-microsoft-com:vml" xmlns:wp14="http://schemas.microsoft.com/office/word/2010/wordprocessingDrawing" xmlns:wp="http://schemas.openxmlformats.org/drawingml/2006/wordprocessingDrawing" xmlns:w10="urn:schemas-microsoft-com:office:word" xmlns:w="http://schemas.openxmlformats.org/wordprocessingml/2006/main" xmlns:w14="http://schemas.microsoft.com/office/word/2010/wordml" xmlns:w15="http://schemas.microsoft.com/office/word/2012/wordml" xmlns:w16se="http://schemas.microsoft.com/office/word/2015/wordml/symex" xmlns:wpg="http://schemas.microsoft.com/office/word/2010/wordprocessingGroup" xmlns:wpi="http://schemas.microsoft.com/office/word/2010/wordprocessingInk" xmlns:wne="http://schemas.microsoft.com/office/word/2006/wordml" xmlns:wps="http://schemas.microsoft.com/office/word/2010/wordprocessingShape" mc:Ignorable="w14 w15 w16se wp14">
+  <w:p>
+    <w:pPr>
+      <w:pStyle w:val="Header"/>
+      <w:jc w:val="center"/>
+      <w:rPr>
+        <w:rFonts w:ascii="Bahnschrift SemiBold" w:hAnsi="Bahnschrift SemiBold"/>
+        <w:sz w:val="36"/>
+        <w:szCs w:val="36"/>
+        <w:u w:val="thick"/>
+      </w:rPr>
+    </w:pPr>
+    <w:bookmarkStart w:id="0" w:name="_GoBack"/>
+    <w:r>
+      <w:rPr>
+        <w:rFonts w:ascii="Bahnschrift SemiBold" w:hAnsi="Bahnschrift SemiBold"/>
+        <w:sz w:val="36"/>
+        <w:szCs w:val="36"/>
+        <w:u w:val="thick"/>
+      </w:rPr>
+      <w:t>STUDENTS MARKS</w:t>
+    </w:r>
+  </w:p>
+  <w:p>
+    <w:pPr>
+      <w:pStyle w:val="Header"/>
+      <w:jc w:val="center"/>
+      <w:rPr>
+        <w:rFonts w:ascii="Bahnschrift SemiBold" w:hAnsi="Bahnschrift SemiBold"/>
+        <w:sz w:val="28"/>
+        <w:szCs w:val="28"/>
+      </w:rPr>
+    </w:pPr>
+    <w:r>
+      <w:rPr>
+        <w:rFonts w:ascii="Bahnschrift SemiBold" w:hAnsi="Bahnschrift SemiBold"/>
+        <w:sz w:val="28"/>
+        <w:szCs w:val="28"/>
+      </w:rPr>
+      <w:t>DATE: 31/9/2025</w:t>
+    </w:r>
+    <w:bookmarkEnd w:id="0"/>
+  </w:p>
+</w:hdr>
+</file>
+
+<file path=word/header3.xml><?xml version="1.0" encoding="utf-8"?>
+<w:hdr xmlns:wpc="http://schemas.microsoft.com/office/word/2010/wordprocessingCanvas" xmlns:cx="http://schemas.microsoft.com/office/drawing/2014/chartex" xmlns:mc="http://schemas.openxmlformats.org/markup-compatibility/2006" xmlns:o="urn:schemas-microsoft-com:office:office" xmlns:r="http://schemas.openxmlformats.org/officeDocument/2006/relationships" xmlns:m="http://schemas.openxmlformats.org/officeDocument/2006/math" xmlns:v="urn:schemas-microsoft-com:vml" xmlns:wp14="http://schemas.microsoft.com/office/word/2010/wordprocessingDrawing" xmlns:wp="http://schemas.openxmlformats.org/drawingml/2006/wordprocessingDrawing" xmlns:w10="urn:schemas-microsoft-com:office:word" xmlns:w="http://schemas.openxmlformats.org/wordprocessingml/2006/main" xmlns:w14="http://schemas.microsoft.com/office/word/2010/wordml" xmlns:w15="http://schemas.microsoft.com/office/word/2012/wordml" xmlns:w16se="http://schemas.microsoft.com/office/word/2015/wordml/symex" xmlns:wpg="http://schemas.microsoft.com/office/word/2010/wordprocessingGroup" xmlns:wpi="http://schemas.microsoft.com/office/word/2010/wordprocessingInk" xmlns:wne="http://schemas.microsoft.com/office/word/2006/wordml" xmlns:wps="http://schemas.microsoft.com/office/word/2010/wordprocessingShape" mc:Ignorable="w14 w15 w16se wp14">
+  <w:p>
+    <w:pPr>
+      <w:pStyle w:val="Header"/>
+    </w:pPr>
+  </w:p>
+</w:hdr>
 </file>
 
 <file path=word/styles.xml><?xml version="1.0" encoding="utf-8"?>
@@ -1237,6 +1674,50 @@
       </w:tcPr>
     </w:tblStylePr>
   </w:style>
+  <w:style w:type="paragraph" w:styleId="Header">
+    <w:name w:val="header"/>
+    <w:basedOn w:val="Normal"/>
+    <w:link w:val="HeaderChar"/>
+    <w:uiPriority w:val="99"/>
+    <w:unhideWhenUsed/>
+    <w:rsid w:val="00B017E3"/>
+    <w:pPr>
+      <w:tabs>
+        <w:tab w:val="center" w:pos="4513"/>
+        <w:tab w:val="right" w:pos="9026"/>
+      </w:tabs>
+      <w:spacing w:after="0" w:line="240" w:lineRule="auto"/>
+    </w:pPr>
+  </w:style>
+  <w:style w:type="character" w:customStyle="1" w:styleId="HeaderChar">
+    <w:name w:val="Header Char"/>
+    <w:basedOn w:val="DefaultParagraphFont"/>
+    <w:link w:val="Header"/>
+    <w:uiPriority w:val="99"/>
+    <w:rsid w:val="00B017E3"/>
+  </w:style>
+  <w:style w:type="paragraph" w:styleId="Footer">
+    <w:name w:val="footer"/>
+    <w:basedOn w:val="Normal"/>
+    <w:link w:val="FooterChar"/>
+    <w:uiPriority w:val="99"/>
+    <w:unhideWhenUsed/>
+    <w:rsid w:val="00B017E3"/>
+    <w:pPr>
+      <w:tabs>
+        <w:tab w:val="center" w:pos="4513"/>
+        <w:tab w:val="right" w:pos="9026"/>
+      </w:tabs>
+      <w:spacing w:after="0" w:line="240" w:lineRule="auto"/>
+    </w:pPr>
+  </w:style>
+  <w:style w:type="character" w:customStyle="1" w:styleId="FooterChar">
+    <w:name w:val="Footer Char"/>
+    <w:basedOn w:val="DefaultParagraphFont"/>
+    <w:link w:val="Footer"/>
+    <w:uiPriority w:val="99"/>
+    <w:rsid w:val="00B017E3"/>
+  </w:style>
 </w:styles>
 </file>
 
@@ -1506,7 +1987,7 @@
 </file>
 
 <file path=customXml/itemProps1.xml><?xml version="1.0" encoding="utf-8"?>
-<ds:datastoreItem xmlns:ds="http://schemas.openxmlformats.org/officeDocument/2006/customXml" ds:itemID="{C6327687-F292-4443-B4A9-4B735FBB942F}">
+<ds:datastoreItem xmlns:ds="http://schemas.openxmlformats.org/officeDocument/2006/customXml" ds:itemID="{E0D1107A-F20C-4B3F-98E3-10A108C6E10E}">
   <ds:schemaRefs>
     <ds:schemaRef ds:uri="http://schemas.openxmlformats.org/officeDocument/2006/bibliography"/>
   </ds:schemaRefs>

</xml_diff>